<commit_message>
Added documentation about NFC ebook pdf
</commit_message>
<xml_diff>
--- a/Documentation/Diary notes.docx
+++ b/Documentation/Diary notes.docx
@@ -20,9 +20,80 @@
         </w:r>
       </w:hyperlink>
     </w:p>
-    <w:p>
+    <w:p/>
+    <w:p>
+      <w:r>
+        <w:t>Tutorial for building a NFC app</w:t>
+      </w:r>
+    </w:p>
+    <w:p>
+      <w:hyperlink r:id="rId5" w:history="1">
+        <w:r>
+          <w:rPr>
+            <w:rStyle w:val="Collegamentoipertestuale"/>
+          </w:rPr>
+          <w:t>https://bluefletch.com/near-field-communication-reading-tags-with-android/</w:t>
+        </w:r>
+      </w:hyperlink>
+    </w:p>
+    <w:p>
+      <w:r>
+        <w:t>source code</w:t>
+      </w:r>
+    </w:p>
+    <w:p>
+      <w:hyperlink r:id="rId6" w:history="1">
+        <w:r>
+          <w:rPr>
+            <w:rStyle w:val="Collegamentoipertestuale"/>
+          </w:rPr>
+          <w:t>https://github.com/BlueFletch/android-nfc-demo</w:t>
+        </w:r>
+      </w:hyperlink>
+    </w:p>
+    <w:p/>
+    <w:p>
+      <w:hyperlink r:id="rId7" w:history="1">
+        <w:r>
+          <w:rPr>
+            <w:rStyle w:val="Collegamentoipertestuale"/>
+          </w:rPr>
+          <w:t>http://nfc-tools.org/index.php/Main_Page</w:t>
+        </w:r>
+      </w:hyperlink>
+    </w:p>
+    <w:p>
+      <w:r>
+        <w:t>Tutorial for playing around the NFC capabilities</w:t>
+      </w:r>
+    </w:p>
+    <w:p>
+      <w:hyperlink r:id="rId8" w:history="1">
+        <w:r>
+          <w:rPr>
+            <w:rStyle w:val="Collegamentoipertestuale"/>
+          </w:rPr>
+          <w:t>https://www.youtube.com/watch?v=9HbuHlsoDQc</w:t>
+        </w:r>
+      </w:hyperlink>
+    </w:p>
+    <w:p/>
+    <w:p>
+      <w:r>
+        <w:t xml:space="preserve">PDF source of NFC documentation </w:t>
+      </w:r>
       <w:bookmarkStart w:id="0" w:name="_GoBack"/>
       <w:bookmarkEnd w:id="0"/>
+    </w:p>
+    <w:p>
+      <w:hyperlink r:id="rId9" w:history="1">
+        <w:r>
+          <w:rPr>
+            <w:rStyle w:val="Collegamentoipertestuale"/>
+          </w:rPr>
+          <w:t>https://w3c.github.io/web-nfc/</w:t>
+        </w:r>
+      </w:hyperlink>
     </w:p>
     <w:sectPr>
       <w:pgSz w:w="11906" w:h="16838"/>

</xml_diff>